<commit_message>
Demo script verder uitgebreid
</commit_message>
<xml_diff>
--- a/Demo's.docx
+++ b/Demo's.docx
@@ -300,59 +300,59 @@
       <w:pPr>
         <w:rPr>
           <w:rFonts w:ascii="Courier New" w:hAnsi="Courier New" w:cs="Courier New"/>
-          <w:lang w:val="en-US"/>
-        </w:rPr>
-      </w:pPr>
-      <w:r>
-        <w:rPr>
-          <w:rFonts w:ascii="Courier New" w:hAnsi="Courier New" w:cs="Courier New"/>
-          <w:lang w:val="en-US"/>
-        </w:rPr>
-        <w:t xml:space="preserve"> ])</w:t>
-      </w:r>
-    </w:p>
-    <w:p>
-      <w:pPr>
-        <w:rPr>
-          <w:rFonts w:ascii="Courier New" w:hAnsi="Courier New" w:cs="Courier New"/>
-          <w:lang w:val="en-US"/>
-        </w:rPr>
-      </w:pPr>
-    </w:p>
-    <w:p>
-      <w:pPr>
-        <w:rPr>
-          <w:rFonts w:ascii="Courier New" w:hAnsi="Courier New" w:cs="Courier New"/>
-          <w:lang w:val="en-US"/>
-        </w:rPr>
-      </w:pPr>
-      <w:r>
-        <w:rPr>
-          <w:rFonts w:ascii="Courier New" w:hAnsi="Courier New" w:cs="Courier New"/>
-          <w:lang w:val="en-US"/>
-        </w:rPr>
-        <w:t>newP</w:t>
-      </w:r>
-      <w:r>
-        <w:rPr>
-          <w:rFonts w:ascii="Courier New" w:hAnsi="Courier New" w:cs="Courier New"/>
-          <w:lang w:val="en-US"/>
-        </w:rPr>
-        <w:t>roductDF = (spark.read</w:t>
-      </w:r>
-    </w:p>
-    <w:p>
-      <w:pPr>
-        <w:rPr>
-          <w:rFonts w:ascii="Courier New" w:hAnsi="Courier New" w:cs="Courier New"/>
           <w:lang w:val="de-DE"/>
         </w:rPr>
       </w:pPr>
       <w:r>
         <w:rPr>
           <w:rFonts w:ascii="Courier New" w:hAnsi="Courier New" w:cs="Courier New"/>
+          <w:lang w:val="en-US"/>
+        </w:rPr>
+        <w:t xml:space="preserve"> </w:t>
+      </w:r>
+      <w:r>
+        <w:rPr>
+          <w:rFonts w:ascii="Courier New" w:hAnsi="Courier New" w:cs="Courier New"/>
           <w:lang w:val="de-DE"/>
         </w:rPr>
+        <w:t>])</w:t>
+      </w:r>
+    </w:p>
+    <w:p>
+      <w:pPr>
+        <w:rPr>
+          <w:rFonts w:ascii="Courier New" w:hAnsi="Courier New" w:cs="Courier New"/>
+          <w:lang w:val="de-DE"/>
+        </w:rPr>
+      </w:pPr>
+    </w:p>
+    <w:p>
+      <w:pPr>
+        <w:rPr>
+          <w:rFonts w:ascii="Courier New" w:hAnsi="Courier New" w:cs="Courier New"/>
+          <w:lang w:val="de-DE"/>
+        </w:rPr>
+      </w:pPr>
+      <w:r>
+        <w:rPr>
+          <w:rFonts w:ascii="Courier New" w:hAnsi="Courier New" w:cs="Courier New"/>
+          <w:lang w:val="de-DE"/>
+        </w:rPr>
+        <w:t>newProductDF = (spark.read</w:t>
+      </w:r>
+    </w:p>
+    <w:p>
+      <w:pPr>
+        <w:rPr>
+          <w:rFonts w:ascii="Courier New" w:hAnsi="Courier New" w:cs="Courier New"/>
+          <w:lang w:val="de-DE"/>
+        </w:rPr>
+      </w:pPr>
+      <w:r>
+        <w:rPr>
+          <w:rFonts w:ascii="Courier New" w:hAnsi="Courier New" w:cs="Courier New"/>
+          <w:lang w:val="de-DE"/>
+        </w:rPr>
         <w:t xml:space="preserve">  .schema(csvSchema)</w:t>
       </w:r>
     </w:p>
@@ -360,28 +360,35 @@
       <w:pPr>
         <w:rPr>
           <w:rFonts w:ascii="Courier New" w:hAnsi="Courier New" w:cs="Courier New"/>
+          <w:lang w:val="en-US"/>
+        </w:rPr>
+      </w:pPr>
+      <w:r>
+        <w:rPr>
+          <w:rFonts w:ascii="Courier New" w:hAnsi="Courier New" w:cs="Courier New"/>
           <w:lang w:val="de-DE"/>
         </w:rPr>
-      </w:pPr>
-      <w:r>
-        <w:rPr>
-          <w:rFonts w:ascii="Courier New" w:hAnsi="Courier New" w:cs="Courier New"/>
-          <w:lang w:val="de-DE"/>
-        </w:rPr>
-        <w:t xml:space="preserve">  .csv(csvFile)</w:t>
-      </w:r>
-    </w:p>
-    <w:p>
-      <w:pPr>
-        <w:rPr>
-          <w:rFonts w:ascii="Courier New" w:hAnsi="Courier New" w:cs="Courier New"/>
-          <w:lang w:val="de-DE"/>
-        </w:rPr>
-      </w:pPr>
-      <w:r>
-        <w:rPr>
-          <w:rFonts w:ascii="Courier New" w:hAnsi="Courier New" w:cs="Courier New"/>
-          <w:lang w:val="de-DE"/>
+        <w:t xml:space="preserve">  </w:t>
+      </w:r>
+      <w:r>
+        <w:rPr>
+          <w:rFonts w:ascii="Courier New" w:hAnsi="Courier New" w:cs="Courier New"/>
+          <w:lang w:val="en-US"/>
+        </w:rPr>
+        <w:t>.csv(csvFile)</w:t>
+      </w:r>
+    </w:p>
+    <w:p>
+      <w:pPr>
+        <w:rPr>
+          <w:rFonts w:ascii="Courier New" w:hAnsi="Courier New" w:cs="Courier New"/>
+          <w:lang w:val="en-US"/>
+        </w:rPr>
+      </w:pPr>
+      <w:r>
+        <w:rPr>
+          <w:rFonts w:ascii="Courier New" w:hAnsi="Courier New" w:cs="Courier New"/>
+          <w:lang w:val="en-US"/>
         </w:rPr>
         <w:t>)</w:t>
       </w:r>
@@ -390,21 +397,21 @@
       <w:pPr>
         <w:rPr>
           <w:rFonts w:ascii="Courier New" w:hAnsi="Courier New" w:cs="Courier New"/>
-          <w:lang w:val="de-DE"/>
-        </w:rPr>
-      </w:pPr>
-    </w:p>
-    <w:p>
-      <w:pPr>
-        <w:rPr>
-          <w:rFonts w:ascii="Courier New" w:hAnsi="Courier New" w:cs="Courier New"/>
-          <w:lang w:val="de-DE"/>
-        </w:rPr>
-      </w:pPr>
-      <w:r>
-        <w:rPr>
-          <w:rFonts w:ascii="Courier New" w:hAnsi="Courier New" w:cs="Courier New"/>
-          <w:lang w:val="de-DE"/>
+          <w:lang w:val="en-US"/>
+        </w:rPr>
+      </w:pPr>
+    </w:p>
+    <w:p>
+      <w:pPr>
+        <w:rPr>
+          <w:rFonts w:ascii="Courier New" w:hAnsi="Courier New" w:cs="Courier New"/>
+          <w:lang w:val="en-US"/>
+        </w:rPr>
+      </w:pPr>
+      <w:r>
+        <w:rPr>
+          <w:rFonts w:ascii="Courier New" w:hAnsi="Courier New" w:cs="Courier New"/>
+          <w:lang w:val="en-US"/>
         </w:rPr>
         <w:t>newProductDF.printSchema()</w:t>
       </w:r>
@@ -454,19 +461,7 @@
           <w:rPr>
             <w:rStyle w:val="Hyperlink"/>
           </w:rPr>
-          <w:t>Data</w:t>
-        </w:r>
-        <w:r>
-          <w:rPr>
-            <w:rStyle w:val="Hyperlink"/>
-          </w:rPr>
-          <w:t>F</w:t>
-        </w:r>
-        <w:r>
-          <w:rPr>
-            <w:rStyle w:val="Hyperlink"/>
-          </w:rPr>
-          <w:t>rameReader</w:t>
+          <w:t>DataFrameReader</w:t>
         </w:r>
       </w:hyperlink>
       <w:r>
@@ -551,79 +546,49 @@
           <w:rPr>
             <w:rStyle w:val="Hyperlink"/>
           </w:rPr>
-          <w:t>https://spark.apache.org/docs/latest/api/</w:t>
+          <w:t>https://spark.apache.org/docs/latest/api/python/pyspark.sql.html</w:t>
         </w:r>
+      </w:hyperlink>
+      <w:r>
+        <w:t xml:space="preserve">. Hier vind je bijv. ook de functies die in deze module zitten en waarvan de </w:t>
+      </w:r>
+      <w:r>
+        <w:rPr>
+          <w:b/>
+        </w:rPr>
+        <w:t>col</w:t>
+      </w:r>
+      <w:r>
+        <w:t xml:space="preserve"> functie in Cmd 31 wordt gebruikt.</w:t>
+      </w:r>
+    </w:p>
+    <w:p/>
+    <w:p>
+      <w:r>
+        <w:t xml:space="preserve">De print functie in Cmd 21 is een Python functie. Op de plek van de {} wordt het argument wat je via .format opgeeft getoond. </w:t>
+      </w:r>
+      <w:r>
+        <w:t>{:,} betekend weer duizendtallen scheiding (wat hier niet nodig is).</w:t>
+      </w:r>
+    </w:p>
+    <w:p/>
+    <w:p>
+      <w:r>
+        <w:t xml:space="preserve">Cmd 34/35: Column: </w:t>
+      </w:r>
+      <w:hyperlink r:id="rId12" w:anchor="pyspark.sql.Column" w:history="1">
         <w:r>
           <w:rPr>
             <w:rStyle w:val="Hyperlink"/>
           </w:rPr>
-          <w:t>p</w:t>
-        </w:r>
-        <w:r>
-          <w:rPr>
-            <w:rStyle w:val="Hyperlink"/>
-          </w:rPr>
-          <w:t>ython/pyspark.sql.html</w:t>
-        </w:r>
-      </w:hyperlink>
-      <w:r>
-        <w:t xml:space="preserve">. Hier vind je bijv. ook de functies die in deze module zitten en waarvan de </w:t>
-      </w:r>
-      <w:r>
-        <w:rPr>
-          <w:b/>
-        </w:rPr>
-        <w:t>col</w:t>
-      </w:r>
-      <w:r>
-        <w:t xml:space="preserve"> functie in Cmd 31 wordt gebruikt.</w:t>
-      </w:r>
-    </w:p>
-    <w:p/>
-    <w:p>
-      <w:r>
-        <w:t xml:space="preserve">De print functie in Cmd 21 is een Python functie. Op de plek van de {} wordt het argument wat je via .format opgeeft getoond. </w:t>
-      </w:r>
-      <w:r>
-        <w:t>{:,} betekend weer duizendtallen scheiding (wat hier niet nodig is).</w:t>
-      </w:r>
-    </w:p>
-    <w:p/>
-    <w:p>
-      <w:pPr>
-        <w:rPr>
-          <w:lang w:val="en-US"/>
-        </w:rPr>
-      </w:pPr>
-      <w:r>
-        <w:rPr>
-          <w:lang w:val="en-US"/>
-        </w:rPr>
-        <w:t xml:space="preserve">Cmd 34/35: Column: </w:t>
-      </w:r>
-      <w:hyperlink r:id="rId12" w:history="1">
-        <w:r>
-          <w:rPr>
-            <w:rStyle w:val="Hyperlink"/>
-            <w:lang w:val="en-US"/>
-          </w:rPr>
           <w:t>https://spark.apache.org/docs/latest/api/python/pyspark.sql.html#pyspark.sql.Column</w:t>
         </w:r>
       </w:hyperlink>
       <w:r>
-        <w:rPr>
-          <w:lang w:val="en-US"/>
-        </w:rPr>
         <w:t xml:space="preserve"> </w:t>
       </w:r>
     </w:p>
-    <w:p>
-      <w:pPr>
-        <w:rPr>
-          <w:lang w:val="en-US"/>
-        </w:rPr>
-      </w:pPr>
-    </w:p>
+    <w:p/>
     <w:p>
       <w:r>
         <w:t xml:space="preserve">Cmd </w:t>
@@ -765,7 +730,11 @@
         <w:t>Cmd 48/49: “the driver” = de master node, die alle data ontvangt</w:t>
       </w:r>
     </w:p>
-    <w:p>
+    <w:p/>
+    <w:p>
+      <w:r>
+        <w:t>.</w:t>
+      </w:r>
       <w:bookmarkStart w:id="1" w:name="_GoBack"/>
       <w:bookmarkEnd w:id="1"/>
     </w:p>

</xml_diff>